<commit_message>
major changes on back-end and interview status
</commit_message>
<xml_diff>
--- a/temp.docx
+++ b/temp.docx
@@ -2624,771 +2624,6 @@
           <w:p>
             <w:pPr>
               <w:pStyle w:val="TableParagraph"/>
-              <w:ind w:left="40"/>
-              <w:jc w:val="center"/>
-              <w:rPr>
-                <w:sz w:val="11"/>
-              </w:rPr>
-            </w:pPr>
-          </w:p>
-        </w:tc>
-        <w:tc>
-          <w:tcPr>
-            <w:tcW w:w="501" w:type="dxa"/>
-          </w:tcPr>
-          <w:p>
-            <w:pPr>
-              <w:pStyle w:val="TableParagraph"/>
-              <w:rPr>
-                <w:rFonts w:ascii="Times New Roman"/>
-                <w:sz w:val="12"/>
-              </w:rPr>
-            </w:pPr>
-          </w:p>
-        </w:tc>
-        <w:tc>
-          <w:tcPr>
-            <w:tcW w:w="603" w:type="dxa"/>
-          </w:tcPr>
-          <w:p>
-            <w:pPr>
-              <w:pStyle w:val="TableParagraph"/>
-              <w:rPr>
-                <w:rFonts w:ascii="Times New Roman"/>
-                <w:sz w:val="12"/>
-              </w:rPr>
-            </w:pPr>
-          </w:p>
-        </w:tc>
-        <w:tc>
-          <w:tcPr>
-            <w:tcW w:w="1096" w:type="dxa"/>
-          </w:tcPr>
-          <w:p>
-            <w:pPr>
-              <w:pStyle w:val="TableParagraph"/>
-              <w:rPr>
-                <w:rFonts w:ascii="Times New Roman"/>
-                <w:sz w:val="12"/>
-              </w:rPr>
-            </w:pPr>
-          </w:p>
-        </w:tc>
-        <w:tc>
-          <w:tcPr>
-            <w:tcW w:w="1091" w:type="dxa"/>
-            <w:tcBorders>
-              <w:right w:val="single" w:sz="8" w:space="0" w:color="000000"/>
-            </w:tcBorders>
-          </w:tcPr>
-          <w:p>
-            <w:pPr>
-              <w:pStyle w:val="TableParagraph"/>
-              <w:rPr>
-                <w:rFonts w:ascii="Times New Roman"/>
-                <w:sz w:val="12"/>
-              </w:rPr>
-            </w:pPr>
-          </w:p>
-        </w:tc>
-      </w:tr>
-      <w:tr>
-        <w:trPr>
-          <w:trHeight w:val="1087"/>
-        </w:trPr>
-        <w:tc>
-          <w:tcPr>
-            <w:tcW w:w="283" w:type="dxa"/>
-            <w:tcBorders>
-              <w:left w:val="single" w:sz="8" w:space="0" w:color="000000"/>
-            </w:tcBorders>
-          </w:tcPr>
-          <w:p>
-            <w:pPr>
-              <w:pStyle w:val="TableParagraph"/>
-              <w:rPr>
-                <w:b/>
-                <w:sz w:val="13"/>
-              </w:rPr>
-            </w:pPr>
-          </w:p>
-          <w:p>
-            <w:pPr>
-              <w:pStyle w:val="TableParagraph"/>
-              <w:rPr>
-                <w:b/>
-                <w:sz w:val="13"/>
-              </w:rPr>
-            </w:pPr>
-          </w:p>
-          <w:p>
-            <w:pPr>
-              <w:pStyle w:val="TableParagraph"/>
-              <w:spacing w:before="9"/>
-              <w:rPr>
-                <w:b/>
-                <w:sz w:val="13"/>
-              </w:rPr>
-            </w:pPr>
-          </w:p>
-          <w:p>
-            <w:pPr>
-              <w:pStyle w:val="TableParagraph"/>
-              <w:ind w:right="15"/>
-              <w:jc w:val="right"/>
-              <w:rPr>
-                <w:sz w:val="13"/>
-              </w:rPr>
-            </w:pPr>
-            <w:r>
-              <w:rPr>
-                <w:spacing w:val="-10"/>
-                <w:w w:val="115"/>
-                <w:sz w:val="13"/>
-              </w:rPr>
-              <w:t>2</w:t>
-            </w:r>
-          </w:p>
-        </w:tc>
-        <w:tc>
-          <w:tcPr>
-            <w:tcW w:w="1304" w:type="dxa"/>
-            <w:vAlign w:val="bottom"/>
-          </w:tcPr>
-          <w:p>
-            <w:pPr>
-              <w:pStyle w:val="TableParagraph"/>
-              <w:ind w:left="37"/>
-              <w:rPr>
-                <w:sz w:val="12"/>
-              </w:rPr>
-            </w:pPr>
-            <w:proofErr w:type="gramStart"/>
-            <w:r>
-              <w:rPr>
-                <w:rFonts w:ascii="Aptos Narrow" w:hAnsi="Aptos Narrow"/>
-                <w:color w:val="000000"/>
-              </w:rPr>
-              <w:t>{{ ad.name</w:t>
-            </w:r>
-            <w:proofErr w:type="gramEnd"/>
-            <w:r>
-              <w:rPr>
-                <w:rFonts w:ascii="Aptos Narrow" w:hAnsi="Aptos Narrow"/>
-                <w:color w:val="000000"/>
-              </w:rPr>
-              <w:t>[1] }}</w:t>
-            </w:r>
-          </w:p>
-        </w:tc>
-        <w:tc>
-          <w:tcPr>
-            <w:tcW w:w="976" w:type="dxa"/>
-            <w:vAlign w:val="bottom"/>
-          </w:tcPr>
-          <w:p>
-            <w:pPr>
-              <w:pStyle w:val="TableParagraph"/>
-              <w:ind w:left="8"/>
-              <w:jc w:val="center"/>
-              <w:rPr>
-                <w:sz w:val="12"/>
-              </w:rPr>
-            </w:pPr>
-            <w:proofErr w:type="gramStart"/>
-            <w:r>
-              <w:rPr>
-                <w:rFonts w:ascii="Aptos Narrow" w:hAnsi="Aptos Narrow"/>
-                <w:color w:val="000000"/>
-              </w:rPr>
-              <w:t xml:space="preserve">{{ </w:t>
-            </w:r>
-            <w:proofErr w:type="spellStart"/>
-            <w:r>
-              <w:rPr>
-                <w:rFonts w:ascii="Aptos Narrow" w:hAnsi="Aptos Narrow"/>
-                <w:color w:val="000000"/>
-              </w:rPr>
-              <w:t>ad</w:t>
-            </w:r>
-            <w:proofErr w:type="gramEnd"/>
-            <w:r>
-              <w:rPr>
-                <w:rFonts w:ascii="Aptos Narrow" w:hAnsi="Aptos Narrow"/>
-                <w:color w:val="000000"/>
-              </w:rPr>
-              <w:t>.</w:t>
-            </w:r>
-            <w:proofErr w:type="gramStart"/>
-            <w:r>
-              <w:rPr>
-                <w:rFonts w:ascii="Aptos Narrow" w:hAnsi="Aptos Narrow"/>
-                <w:color w:val="000000"/>
-              </w:rPr>
-              <w:t>code</w:t>
-            </w:r>
-            <w:proofErr w:type="spellEnd"/>
-            <w:r>
-              <w:rPr>
-                <w:rFonts w:ascii="Aptos Narrow" w:hAnsi="Aptos Narrow"/>
-                <w:color w:val="000000"/>
-              </w:rPr>
-              <w:t>[</w:t>
-            </w:r>
-            <w:proofErr w:type="gramEnd"/>
-            <w:r>
-              <w:rPr>
-                <w:rFonts w:ascii="Aptos Narrow" w:hAnsi="Aptos Narrow"/>
-                <w:color w:val="000000"/>
-              </w:rPr>
-              <w:t>1] }}</w:t>
-            </w:r>
-          </w:p>
-        </w:tc>
-        <w:tc>
-          <w:tcPr>
-            <w:tcW w:w="892" w:type="dxa"/>
-            <w:vAlign w:val="bottom"/>
-          </w:tcPr>
-          <w:p>
-            <w:pPr>
-              <w:pStyle w:val="TableParagraph"/>
-              <w:ind w:right="14"/>
-              <w:jc w:val="right"/>
-              <w:rPr>
-                <w:b/>
-                <w:sz w:val="13"/>
-              </w:rPr>
-            </w:pPr>
-            <w:proofErr w:type="gramStart"/>
-            <w:r>
-              <w:rPr>
-                <w:rFonts w:ascii="Aptos Narrow" w:hAnsi="Aptos Narrow"/>
-                <w:color w:val="000000"/>
-              </w:rPr>
-              <w:t xml:space="preserve">{{ </w:t>
-            </w:r>
-            <w:proofErr w:type="spellStart"/>
-            <w:r>
-              <w:rPr>
-                <w:rFonts w:ascii="Aptos Narrow" w:hAnsi="Aptos Narrow"/>
-                <w:color w:val="000000"/>
-              </w:rPr>
-              <w:t>ad</w:t>
-            </w:r>
-            <w:proofErr w:type="gramEnd"/>
-            <w:r>
-              <w:rPr>
-                <w:rFonts w:ascii="Aptos Narrow" w:hAnsi="Aptos Narrow"/>
-                <w:color w:val="000000"/>
-              </w:rPr>
-              <w:t>.</w:t>
-            </w:r>
-            <w:proofErr w:type="gramStart"/>
-            <w:r>
-              <w:rPr>
-                <w:rFonts w:ascii="Aptos Narrow" w:hAnsi="Aptos Narrow"/>
-                <w:color w:val="000000"/>
-              </w:rPr>
-              <w:t>score</w:t>
-            </w:r>
-            <w:proofErr w:type="spellEnd"/>
-            <w:r>
-              <w:rPr>
-                <w:rFonts w:ascii="Aptos Narrow" w:hAnsi="Aptos Narrow"/>
-                <w:color w:val="000000"/>
-              </w:rPr>
-              <w:t>[</w:t>
-            </w:r>
-            <w:proofErr w:type="gramEnd"/>
-            <w:r>
-              <w:rPr>
-                <w:rFonts w:ascii="Aptos Narrow" w:hAnsi="Aptos Narrow"/>
-                <w:color w:val="000000"/>
-              </w:rPr>
-              <w:t>1][0] }}</w:t>
-            </w:r>
-          </w:p>
-        </w:tc>
-        <w:tc>
-          <w:tcPr>
-            <w:tcW w:w="827" w:type="dxa"/>
-            <w:vAlign w:val="bottom"/>
-          </w:tcPr>
-          <w:p>
-            <w:pPr>
-              <w:pStyle w:val="TableParagraph"/>
-              <w:ind w:right="14"/>
-              <w:jc w:val="right"/>
-              <w:rPr>
-                <w:b/>
-                <w:sz w:val="13"/>
-              </w:rPr>
-            </w:pPr>
-            <w:proofErr w:type="gramStart"/>
-            <w:r>
-              <w:rPr>
-                <w:rFonts w:ascii="Aptos Narrow" w:hAnsi="Aptos Narrow"/>
-                <w:color w:val="000000"/>
-              </w:rPr>
-              <w:t xml:space="preserve">{{ </w:t>
-            </w:r>
-            <w:proofErr w:type="spellStart"/>
-            <w:r>
-              <w:rPr>
-                <w:rFonts w:ascii="Aptos Narrow" w:hAnsi="Aptos Narrow"/>
-                <w:color w:val="000000"/>
-              </w:rPr>
-              <w:t>ad</w:t>
-            </w:r>
-            <w:proofErr w:type="gramEnd"/>
-            <w:r>
-              <w:rPr>
-                <w:rFonts w:ascii="Aptos Narrow" w:hAnsi="Aptos Narrow"/>
-                <w:color w:val="000000"/>
-              </w:rPr>
-              <w:t>.</w:t>
-            </w:r>
-            <w:proofErr w:type="gramStart"/>
-            <w:r>
-              <w:rPr>
-                <w:rFonts w:ascii="Aptos Narrow" w:hAnsi="Aptos Narrow"/>
-                <w:color w:val="000000"/>
-              </w:rPr>
-              <w:t>score</w:t>
-            </w:r>
-            <w:proofErr w:type="spellEnd"/>
-            <w:r>
-              <w:rPr>
-                <w:rFonts w:ascii="Aptos Narrow" w:hAnsi="Aptos Narrow"/>
-                <w:color w:val="000000"/>
-              </w:rPr>
-              <w:t>[</w:t>
-            </w:r>
-            <w:proofErr w:type="gramEnd"/>
-            <w:r>
-              <w:rPr>
-                <w:rFonts w:ascii="Aptos Narrow" w:hAnsi="Aptos Narrow"/>
-                <w:color w:val="000000"/>
-              </w:rPr>
-              <w:t>1][1] }}</w:t>
-            </w:r>
-          </w:p>
-        </w:tc>
-        <w:tc>
-          <w:tcPr>
-            <w:tcW w:w="994" w:type="dxa"/>
-            <w:vAlign w:val="bottom"/>
-          </w:tcPr>
-          <w:p>
-            <w:pPr>
-              <w:pStyle w:val="TableParagraph"/>
-              <w:ind w:right="12"/>
-              <w:jc w:val="right"/>
-              <w:rPr>
-                <w:b/>
-                <w:sz w:val="13"/>
-              </w:rPr>
-            </w:pPr>
-            <w:proofErr w:type="gramStart"/>
-            <w:r>
-              <w:rPr>
-                <w:rFonts w:ascii="Aptos Narrow" w:hAnsi="Aptos Narrow"/>
-                <w:color w:val="000000"/>
-              </w:rPr>
-              <w:t xml:space="preserve">{{ </w:t>
-            </w:r>
-            <w:proofErr w:type="spellStart"/>
-            <w:r>
-              <w:rPr>
-                <w:rFonts w:ascii="Aptos Narrow" w:hAnsi="Aptos Narrow"/>
-                <w:color w:val="000000"/>
-              </w:rPr>
-              <w:t>ad</w:t>
-            </w:r>
-            <w:proofErr w:type="gramEnd"/>
-            <w:r>
-              <w:rPr>
-                <w:rFonts w:ascii="Aptos Narrow" w:hAnsi="Aptos Narrow"/>
-                <w:color w:val="000000"/>
-              </w:rPr>
-              <w:t>.</w:t>
-            </w:r>
-            <w:proofErr w:type="gramStart"/>
-            <w:r>
-              <w:rPr>
-                <w:rFonts w:ascii="Aptos Narrow" w:hAnsi="Aptos Narrow"/>
-                <w:color w:val="000000"/>
-              </w:rPr>
-              <w:t>score</w:t>
-            </w:r>
-            <w:proofErr w:type="spellEnd"/>
-            <w:r>
-              <w:rPr>
-                <w:rFonts w:ascii="Aptos Narrow" w:hAnsi="Aptos Narrow"/>
-                <w:color w:val="000000"/>
-              </w:rPr>
-              <w:t>[</w:t>
-            </w:r>
-            <w:proofErr w:type="gramEnd"/>
-            <w:r>
-              <w:rPr>
-                <w:rFonts w:ascii="Aptos Narrow" w:hAnsi="Aptos Narrow"/>
-                <w:color w:val="000000"/>
-              </w:rPr>
-              <w:t>1][2] }}</w:t>
-            </w:r>
-          </w:p>
-        </w:tc>
-        <w:tc>
-          <w:tcPr>
-            <w:tcW w:w="994" w:type="dxa"/>
-            <w:vAlign w:val="bottom"/>
-          </w:tcPr>
-          <w:p>
-            <w:pPr>
-              <w:pStyle w:val="TableParagraph"/>
-              <w:ind w:right="11"/>
-              <w:jc w:val="right"/>
-              <w:rPr>
-                <w:b/>
-                <w:sz w:val="13"/>
-              </w:rPr>
-            </w:pPr>
-            <w:proofErr w:type="gramStart"/>
-            <w:r>
-              <w:rPr>
-                <w:rFonts w:ascii="Aptos Narrow" w:hAnsi="Aptos Narrow"/>
-                <w:color w:val="000000"/>
-              </w:rPr>
-              <w:t xml:space="preserve">{{ </w:t>
-            </w:r>
-            <w:proofErr w:type="spellStart"/>
-            <w:r>
-              <w:rPr>
-                <w:rFonts w:ascii="Aptos Narrow" w:hAnsi="Aptos Narrow"/>
-                <w:color w:val="000000"/>
-              </w:rPr>
-              <w:t>ad</w:t>
-            </w:r>
-            <w:proofErr w:type="gramEnd"/>
-            <w:r>
-              <w:rPr>
-                <w:rFonts w:ascii="Aptos Narrow" w:hAnsi="Aptos Narrow"/>
-                <w:color w:val="000000"/>
-              </w:rPr>
-              <w:t>.</w:t>
-            </w:r>
-            <w:proofErr w:type="gramStart"/>
-            <w:r>
-              <w:rPr>
-                <w:rFonts w:ascii="Aptos Narrow" w:hAnsi="Aptos Narrow"/>
-                <w:color w:val="000000"/>
-              </w:rPr>
-              <w:t>score</w:t>
-            </w:r>
-            <w:proofErr w:type="spellEnd"/>
-            <w:r>
-              <w:rPr>
-                <w:rFonts w:ascii="Aptos Narrow" w:hAnsi="Aptos Narrow"/>
-                <w:color w:val="000000"/>
-              </w:rPr>
-              <w:t>[</w:t>
-            </w:r>
-            <w:proofErr w:type="gramEnd"/>
-            <w:r>
-              <w:rPr>
-                <w:rFonts w:ascii="Aptos Narrow" w:hAnsi="Aptos Narrow"/>
-                <w:color w:val="000000"/>
-              </w:rPr>
-              <w:t>1][3] }}</w:t>
-            </w:r>
-          </w:p>
-        </w:tc>
-        <w:tc>
-          <w:tcPr>
-            <w:tcW w:w="994" w:type="dxa"/>
-            <w:vAlign w:val="bottom"/>
-          </w:tcPr>
-          <w:p>
-            <w:pPr>
-              <w:pStyle w:val="TableParagraph"/>
-              <w:ind w:right="10"/>
-              <w:jc w:val="right"/>
-              <w:rPr>
-                <w:b/>
-                <w:sz w:val="13"/>
-              </w:rPr>
-            </w:pPr>
-            <w:proofErr w:type="gramStart"/>
-            <w:r>
-              <w:rPr>
-                <w:rFonts w:ascii="Aptos Narrow" w:hAnsi="Aptos Narrow"/>
-                <w:color w:val="000000"/>
-              </w:rPr>
-              <w:t xml:space="preserve">{{ </w:t>
-            </w:r>
-            <w:proofErr w:type="spellStart"/>
-            <w:r>
-              <w:rPr>
-                <w:rFonts w:ascii="Aptos Narrow" w:hAnsi="Aptos Narrow"/>
-                <w:color w:val="000000"/>
-              </w:rPr>
-              <w:t>ad</w:t>
-            </w:r>
-            <w:proofErr w:type="gramEnd"/>
-            <w:r>
-              <w:rPr>
-                <w:rFonts w:ascii="Aptos Narrow" w:hAnsi="Aptos Narrow"/>
-                <w:color w:val="000000"/>
-              </w:rPr>
-              <w:t>.</w:t>
-            </w:r>
-            <w:proofErr w:type="gramStart"/>
-            <w:r>
-              <w:rPr>
-                <w:rFonts w:ascii="Aptos Narrow" w:hAnsi="Aptos Narrow"/>
-                <w:color w:val="000000"/>
-              </w:rPr>
-              <w:t>score</w:t>
-            </w:r>
-            <w:proofErr w:type="spellEnd"/>
-            <w:r>
-              <w:rPr>
-                <w:rFonts w:ascii="Aptos Narrow" w:hAnsi="Aptos Narrow"/>
-                <w:color w:val="000000"/>
-              </w:rPr>
-              <w:t>[</w:t>
-            </w:r>
-            <w:proofErr w:type="gramEnd"/>
-            <w:r>
-              <w:rPr>
-                <w:rFonts w:ascii="Aptos Narrow" w:hAnsi="Aptos Narrow"/>
-                <w:color w:val="000000"/>
-              </w:rPr>
-              <w:t>1][4] }}</w:t>
-            </w:r>
-          </w:p>
-        </w:tc>
-        <w:tc>
-          <w:tcPr>
-            <w:tcW w:w="994" w:type="dxa"/>
-            <w:vAlign w:val="bottom"/>
-          </w:tcPr>
-          <w:p>
-            <w:pPr>
-              <w:pStyle w:val="TableParagraph"/>
-              <w:ind w:right="9"/>
-              <w:jc w:val="right"/>
-              <w:rPr>
-                <w:b/>
-                <w:sz w:val="13"/>
-              </w:rPr>
-            </w:pPr>
-            <w:proofErr w:type="gramStart"/>
-            <w:r>
-              <w:rPr>
-                <w:rFonts w:ascii="Aptos Narrow" w:hAnsi="Aptos Narrow"/>
-                <w:color w:val="000000"/>
-              </w:rPr>
-              <w:t xml:space="preserve">{{ </w:t>
-            </w:r>
-            <w:proofErr w:type="spellStart"/>
-            <w:r>
-              <w:rPr>
-                <w:rFonts w:ascii="Aptos Narrow" w:hAnsi="Aptos Narrow"/>
-                <w:color w:val="000000"/>
-              </w:rPr>
-              <w:t>ad</w:t>
-            </w:r>
-            <w:proofErr w:type="gramEnd"/>
-            <w:r>
-              <w:rPr>
-                <w:rFonts w:ascii="Aptos Narrow" w:hAnsi="Aptos Narrow"/>
-                <w:color w:val="000000"/>
-              </w:rPr>
-              <w:t>.</w:t>
-            </w:r>
-            <w:proofErr w:type="gramStart"/>
-            <w:r>
-              <w:rPr>
-                <w:rFonts w:ascii="Aptos Narrow" w:hAnsi="Aptos Narrow"/>
-                <w:color w:val="000000"/>
-              </w:rPr>
-              <w:t>score</w:t>
-            </w:r>
-            <w:proofErr w:type="spellEnd"/>
-            <w:r>
-              <w:rPr>
-                <w:rFonts w:ascii="Aptos Narrow" w:hAnsi="Aptos Narrow"/>
-                <w:color w:val="000000"/>
-              </w:rPr>
-              <w:t>[</w:t>
-            </w:r>
-            <w:proofErr w:type="gramEnd"/>
-            <w:r>
-              <w:rPr>
-                <w:rFonts w:ascii="Aptos Narrow" w:hAnsi="Aptos Narrow"/>
-                <w:color w:val="000000"/>
-              </w:rPr>
-              <w:t>1][5] }}</w:t>
-            </w:r>
-          </w:p>
-        </w:tc>
-        <w:tc>
-          <w:tcPr>
-            <w:tcW w:w="994" w:type="dxa"/>
-            <w:vAlign w:val="bottom"/>
-          </w:tcPr>
-          <w:p>
-            <w:pPr>
-              <w:pStyle w:val="TableParagraph"/>
-              <w:ind w:right="8"/>
-              <w:jc w:val="right"/>
-              <w:rPr>
-                <w:b/>
-                <w:sz w:val="13"/>
-              </w:rPr>
-            </w:pPr>
-            <w:proofErr w:type="gramStart"/>
-            <w:r>
-              <w:rPr>
-                <w:rFonts w:ascii="Aptos Narrow" w:hAnsi="Aptos Narrow"/>
-                <w:color w:val="000000"/>
-              </w:rPr>
-              <w:t xml:space="preserve">{{ </w:t>
-            </w:r>
-            <w:proofErr w:type="spellStart"/>
-            <w:r>
-              <w:rPr>
-                <w:rFonts w:ascii="Aptos Narrow" w:hAnsi="Aptos Narrow"/>
-                <w:color w:val="000000"/>
-              </w:rPr>
-              <w:t>ad</w:t>
-            </w:r>
-            <w:proofErr w:type="gramEnd"/>
-            <w:r>
-              <w:rPr>
-                <w:rFonts w:ascii="Aptos Narrow" w:hAnsi="Aptos Narrow"/>
-                <w:color w:val="000000"/>
-              </w:rPr>
-              <w:t>.</w:t>
-            </w:r>
-            <w:proofErr w:type="gramStart"/>
-            <w:r>
-              <w:rPr>
-                <w:rFonts w:ascii="Aptos Narrow" w:hAnsi="Aptos Narrow"/>
-                <w:color w:val="000000"/>
-              </w:rPr>
-              <w:t>score</w:t>
-            </w:r>
-            <w:proofErr w:type="spellEnd"/>
-            <w:r>
-              <w:rPr>
-                <w:rFonts w:ascii="Aptos Narrow" w:hAnsi="Aptos Narrow"/>
-                <w:color w:val="000000"/>
-              </w:rPr>
-              <w:t>[</w:t>
-            </w:r>
-            <w:proofErr w:type="gramEnd"/>
-            <w:r>
-              <w:rPr>
-                <w:rFonts w:ascii="Aptos Narrow" w:hAnsi="Aptos Narrow"/>
-                <w:color w:val="000000"/>
-              </w:rPr>
-              <w:t>1][6] }}</w:t>
-            </w:r>
-          </w:p>
-        </w:tc>
-        <w:tc>
-          <w:tcPr>
-            <w:tcW w:w="845" w:type="dxa"/>
-          </w:tcPr>
-          <w:p>
-            <w:pPr>
-              <w:pStyle w:val="TableParagraph"/>
-              <w:ind w:right="7"/>
-              <w:jc w:val="right"/>
-              <w:rPr>
-                <w:b/>
-                <w:sz w:val="13"/>
-              </w:rPr>
-            </w:pPr>
-          </w:p>
-        </w:tc>
-        <w:tc>
-          <w:tcPr>
-            <w:tcW w:w="696" w:type="dxa"/>
-            <w:vAlign w:val="bottom"/>
-          </w:tcPr>
-          <w:p>
-            <w:pPr>
-              <w:pStyle w:val="TableParagraph"/>
-              <w:ind w:left="28"/>
-              <w:jc w:val="center"/>
-              <w:rPr>
-                <w:b/>
-                <w:sz w:val="13"/>
-              </w:rPr>
-            </w:pPr>
-            <w:proofErr w:type="gramStart"/>
-            <w:r>
-              <w:rPr>
-                <w:rFonts w:ascii="Aptos Narrow" w:hAnsi="Aptos Narrow"/>
-                <w:color w:val="000000"/>
-              </w:rPr>
-              <w:t xml:space="preserve">{{ </w:t>
-            </w:r>
-            <w:proofErr w:type="spellStart"/>
-            <w:r>
-              <w:rPr>
-                <w:rFonts w:ascii="Aptos Narrow" w:hAnsi="Aptos Narrow"/>
-                <w:color w:val="000000"/>
-              </w:rPr>
-              <w:t>ad</w:t>
-            </w:r>
-            <w:proofErr w:type="gramEnd"/>
-            <w:r>
-              <w:rPr>
-                <w:rFonts w:ascii="Aptos Narrow" w:hAnsi="Aptos Narrow"/>
-                <w:color w:val="000000"/>
-              </w:rPr>
-              <w:t>.total_</w:t>
-            </w:r>
-            <w:proofErr w:type="gramStart"/>
-            <w:r>
-              <w:rPr>
-                <w:rFonts w:ascii="Aptos Narrow" w:hAnsi="Aptos Narrow"/>
-                <w:color w:val="000000"/>
-              </w:rPr>
-              <w:t>score</w:t>
-            </w:r>
-            <w:proofErr w:type="spellEnd"/>
-            <w:r>
-              <w:rPr>
-                <w:rFonts w:ascii="Aptos Narrow" w:hAnsi="Aptos Narrow"/>
-                <w:color w:val="000000"/>
-              </w:rPr>
-              <w:t>[</w:t>
-            </w:r>
-            <w:proofErr w:type="gramEnd"/>
-            <w:r>
-              <w:rPr>
-                <w:rFonts w:ascii="Aptos Narrow" w:hAnsi="Aptos Narrow"/>
-                <w:color w:val="000000"/>
-              </w:rPr>
-              <w:t>1] }}</w:t>
-            </w:r>
-          </w:p>
-        </w:tc>
-        <w:tc>
-          <w:tcPr>
-            <w:tcW w:w="1375" w:type="dxa"/>
-          </w:tcPr>
-          <w:p>
-            <w:pPr>
-              <w:pStyle w:val="TableParagraph"/>
-              <w:spacing w:before="1"/>
               <w:ind w:left="40"/>
               <w:jc w:val="center"/>
               <w:rPr>

</xml_diff>